<commit_message>
Actualizacion de archivos de la fase de incepcion
</commit_message>
<xml_diff>
--- a/Fase de incepcion/fase de incepcion.docx
+++ b/Fase de incepcion/fase de incepcion.docx
@@ -280,12 +280,12 @@
           <wp:inline distB="114300" distT="114300" distL="114300" distR="114300">
             <wp:extent cx="2828925" cy="3695700"/>
             <wp:effectExtent b="0" l="0" r="0" t="0"/>
-            <wp:docPr id="4" name="image5.png"/>
+            <wp:docPr id="4" name="image4.png"/>
             <a:graphic>
               <a:graphicData uri="http://schemas.openxmlformats.org/drawingml/2006/picture">
                 <pic:pic>
                   <pic:nvPicPr>
-                    <pic:cNvPr id="0" name="image5.png"/>
+                    <pic:cNvPr id="0" name="image4.png"/>
                     <pic:cNvPicPr preferRelativeResize="0"/>
                   </pic:nvPicPr>
                   <pic:blipFill>
@@ -630,12 +630,12 @@
           <wp:inline distB="114300" distT="114300" distL="114300" distR="114300">
             <wp:extent cx="3395663" cy="2039062"/>
             <wp:effectExtent b="0" l="0" r="0" t="0"/>
-            <wp:docPr id="3" name="image2.png"/>
+            <wp:docPr id="3" name="image3.png"/>
             <a:graphic>
               <a:graphicData uri="http://schemas.openxmlformats.org/drawingml/2006/picture">
                 <pic:pic>
                   <pic:nvPicPr>
-                    <pic:cNvPr id="0" name="image2.png"/>
+                    <pic:cNvPr id="0" name="image3.png"/>
                     <pic:cNvPicPr preferRelativeResize="0"/>
                   </pic:nvPicPr>
                   <pic:blipFill>
@@ -690,12 +690,12 @@
           <wp:inline distB="114300" distT="114300" distL="114300" distR="114300">
             <wp:extent cx="4064063" cy="1376363"/>
             <wp:effectExtent b="0" l="0" r="0" t="0"/>
-            <wp:docPr id="2" name="image4.png"/>
+            <wp:docPr id="2" name="image5.png"/>
             <a:graphic>
               <a:graphicData uri="http://schemas.openxmlformats.org/drawingml/2006/picture">
                 <pic:pic>
                   <pic:nvPicPr>
-                    <pic:cNvPr id="0" name="image4.png"/>
+                    <pic:cNvPr id="0" name="image5.png"/>
                     <pic:cNvPicPr preferRelativeResize="0"/>
                   </pic:nvPicPr>
                   <pic:blipFill>
@@ -751,12 +751,12 @@
           <wp:inline distB="114300" distT="114300" distL="114300" distR="114300">
             <wp:extent cx="5734050" cy="9567863"/>
             <wp:effectExtent b="0" l="0" r="0" t="0"/>
-            <wp:docPr id="5" name="image3.png"/>
+            <wp:docPr id="5" name="image2.png"/>
             <a:graphic>
               <a:graphicData uri="http://schemas.openxmlformats.org/drawingml/2006/picture">
                 <pic:pic>
                   <pic:nvPicPr>
-                    <pic:cNvPr id="0" name="image3.png"/>
+                    <pic:cNvPr id="0" name="image2.png"/>
                     <pic:cNvPicPr preferRelativeResize="0"/>
                   </pic:nvPicPr>
                   <pic:blipFill>

</xml_diff>